<commit_message>
updating the transformation documentation
</commit_message>
<xml_diff>
--- a/UBC02/UBC02 Transformation Documentation.docx
+++ b/UBC02/UBC02 Transformation Documentation.docx
@@ -52,18 +52,22 @@
         <w:t xml:space="preserve">The transformations map the columns from the input files to </w:t>
       </w:r>
       <w:proofErr w:type="spellStart"/>
+      <w:proofErr w:type="gramStart"/>
       <w:r>
         <w:t>node.properties</w:t>
       </w:r>
       <w:proofErr w:type="spellEnd"/>
+      <w:proofErr w:type="gramEnd"/>
       <w:r>
         <w:t xml:space="preserve"> in the database.  Mappings can be one-to-one (i.e., one column in the input file maps to a single </w:t>
       </w:r>
       <w:proofErr w:type="spellStart"/>
+      <w:proofErr w:type="gramStart"/>
       <w:r>
         <w:t>node.property</w:t>
       </w:r>
       <w:proofErr w:type="spellEnd"/>
+      <w:proofErr w:type="gramEnd"/>
       <w:r>
         <w:t xml:space="preserve">), or many-to-one (i.e., two or more columns in the input file are concatenated to map to a single </w:t>
       </w:r>
@@ -76,10 +80,12 @@
         <w:t xml:space="preserve">).  In addition some columns map the values in the input file to a set of accepted values in the database for the given </w:t>
       </w:r>
       <w:proofErr w:type="spellStart"/>
+      <w:proofErr w:type="gramStart"/>
       <w:r>
         <w:t>node.property</w:t>
       </w:r>
       <w:proofErr w:type="spellEnd"/>
+      <w:proofErr w:type="gramEnd"/>
       <w:r>
         <w:t>.</w:t>
       </w:r>
@@ -500,7 +506,15 @@
           </w:tcPr>
           <w:p>
             <w:r>
-              <w:t>Sex (M,F,  or U)</w:t>
+              <w:t>Sex (</w:t>
+            </w:r>
+            <w:proofErr w:type="gramStart"/>
+            <w:r>
+              <w:t>M,F</w:t>
+            </w:r>
+            <w:proofErr w:type="gramEnd"/>
+            <w:r>
+              <w:t>,  or U)</w:t>
             </w:r>
           </w:p>
         </w:tc>
@@ -570,7 +584,15 @@
           </w:tcPr>
           <w:p>
             <w:r>
-              <w:t>Neutered Status Indicator (Y,N, U)</w:t>
+              <w:t>Neutered Status Indicator (</w:t>
+            </w:r>
+            <w:proofErr w:type="gramStart"/>
+            <w:r>
+              <w:t>Y,N</w:t>
+            </w:r>
+            <w:proofErr w:type="gramEnd"/>
+            <w:r>
+              <w:t>, U)</w:t>
             </w:r>
           </w:p>
         </w:tc>
@@ -1258,16 +1280,10 @@
           </w:tcPr>
           <w:p>
             <w:r>
-              <w:t>Study Arm (Breed High Risk)</w:t>
-            </w:r>
-            <w:r>
-              <w:t xml:space="preserve"> </w:t>
-            </w:r>
-            <w:r>
-              <w:t xml:space="preserve">+ “;” + </w:t>
-            </w:r>
-            <w:r>
-              <w:t>Cohort Description</w:t>
+              <w:t xml:space="preserve">Study Arm (Breed High Risk) </w:t>
+            </w:r>
+            <w:r>
+              <w:t>+ “;” + Cohort Description</w:t>
             </w:r>
           </w:p>
         </w:tc>
@@ -1306,10 +1322,12 @@
               <w:t xml:space="preserve">High Risk </w:t>
             </w:r>
             <w:proofErr w:type="spellStart"/>
+            <w:proofErr w:type="gramStart"/>
             <w:r>
               <w:t>Breed;Luminal</w:t>
             </w:r>
             <w:proofErr w:type="spellEnd"/>
+            <w:proofErr w:type="gramEnd"/>
           </w:p>
         </w:tc>
         <w:tc>
@@ -1345,10 +1363,12 @@
               <w:t xml:space="preserve">High Risk </w:t>
             </w:r>
             <w:proofErr w:type="spellStart"/>
+            <w:proofErr w:type="gramStart"/>
             <w:r>
               <w:t>Breed;Basal</w:t>
             </w:r>
             <w:proofErr w:type="spellEnd"/>
+            <w:proofErr w:type="gramEnd"/>
           </w:p>
         </w:tc>
         <w:tc>
@@ -1384,10 +1404,12 @@
               <w:t xml:space="preserve">Average Risk </w:t>
             </w:r>
             <w:proofErr w:type="spellStart"/>
+            <w:proofErr w:type="gramStart"/>
             <w:r>
               <w:t>Breed;Luminal</w:t>
             </w:r>
             <w:proofErr w:type="spellEnd"/>
+            <w:proofErr w:type="gramEnd"/>
           </w:p>
         </w:tc>
         <w:tc>
@@ -1423,10 +1445,12 @@
               <w:t xml:space="preserve">Average Risk </w:t>
             </w:r>
             <w:proofErr w:type="spellStart"/>
+            <w:proofErr w:type="gramStart"/>
             <w:r>
               <w:t>Breed;Basal</w:t>
             </w:r>
             <w:proofErr w:type="spellEnd"/>
+            <w:proofErr w:type="gramEnd"/>
           </w:p>
         </w:tc>
         <w:tc>
@@ -1462,10 +1486,12 @@
               <w:t xml:space="preserve">Healthy </w:t>
             </w:r>
             <w:proofErr w:type="spellStart"/>
+            <w:proofErr w:type="gramStart"/>
             <w:r>
               <w:t>Controls;Healthy</w:t>
             </w:r>
             <w:proofErr w:type="spellEnd"/>
+            <w:proofErr w:type="gramEnd"/>
             <w:r>
               <w:t xml:space="preserve"> Controls</w:t>
             </w:r>
@@ -2037,8 +2063,13 @@
           </w:tcPr>
           <w:p>
             <w:proofErr w:type="spellStart"/>
-            <w:r>
-              <w:t>study.clinical_study_designation</w:t>
+            <w:proofErr w:type="gramStart"/>
+            <w:r>
+              <w:t>study.clinical</w:t>
+            </w:r>
+            <w:proofErr w:type="gramEnd"/>
+            <w:r>
+              <w:t>_study_designation</w:t>
             </w:r>
             <w:proofErr w:type="spellEnd"/>
           </w:p>
@@ -2061,8 +2092,13 @@
           </w:tcPr>
           <w:p>
             <w:proofErr w:type="spellStart"/>
-            <w:r>
-              <w:t>cohort.cohort_description</w:t>
+            <w:proofErr w:type="gramStart"/>
+            <w:r>
+              <w:t>cohort.cohort</w:t>
+            </w:r>
+            <w:proofErr w:type="gramEnd"/>
+            <w:r>
+              <w:t>_description</w:t>
             </w:r>
             <w:proofErr w:type="spellEnd"/>
           </w:p>
@@ -2422,7 +2458,15 @@
               <w:t xml:space="preserve">Study Code </w:t>
             </w:r>
             <w:r>
-              <w:t xml:space="preserve">+ “-“ + </w:t>
+              <w:t>+ “</w:t>
+            </w:r>
+            <w:proofErr w:type="gramStart"/>
+            <w:r>
+              <w:t>-“ +</w:t>
+            </w:r>
+            <w:proofErr w:type="gramEnd"/>
+            <w:r>
+              <w:t xml:space="preserve"> </w:t>
             </w:r>
             <w:r>
               <w:t>Sample ID</w:t>
@@ -2665,8 +2709,13 @@
           </w:tcPr>
           <w:p>
             <w:proofErr w:type="spellStart"/>
-            <w:r>
-              <w:t>Tissue;Normal;Not</w:t>
+            <w:proofErr w:type="gramStart"/>
+            <w:r>
+              <w:t>Tissue;Normal</w:t>
+            </w:r>
+            <w:proofErr w:type="gramEnd"/>
+            <w:r>
+              <w:t>;Not</w:t>
             </w:r>
             <w:proofErr w:type="spellEnd"/>
             <w:r>
@@ -2704,8 +2753,13 @@
           </w:tcPr>
           <w:p>
             <w:proofErr w:type="spellStart"/>
-            <w:r>
-              <w:t>Tissue;Malignant;Primary</w:t>
+            <w:proofErr w:type="gramStart"/>
+            <w:r>
+              <w:t>Tissue;Malignant</w:t>
+            </w:r>
+            <w:proofErr w:type="gramEnd"/>
+            <w:r>
+              <w:t>;Primary</w:t>
             </w:r>
             <w:proofErr w:type="spellEnd"/>
           </w:p>
@@ -3065,8 +3119,13 @@
           </w:tcPr>
           <w:p>
             <w:proofErr w:type="spellStart"/>
-            <w:r>
-              <w:t>case.case_id</w:t>
+            <w:proofErr w:type="gramStart"/>
+            <w:r>
+              <w:t>case.case</w:t>
+            </w:r>
+            <w:proofErr w:type="gramEnd"/>
+            <w:r>
+              <w:t>_id</w:t>
             </w:r>
             <w:proofErr w:type="spellEnd"/>
           </w:p>
@@ -3103,13 +3162,7 @@
     </w:p>
     <w:p>
       <w:r>
-        <w:t xml:space="preserve">Submitters sometimes include columns with data that are not going to be included in our database.  We leave these columns in the input file, but the transformation ignores them.  For the </w:t>
-      </w:r>
-      <w:r>
-        <w:t>sample</w:t>
-      </w:r>
-      <w:r>
-        <w:t xml:space="preserve"> input file, these columns include:</w:t>
+        <w:t>Submitters sometimes include columns with data that are not going to be included in our database.  We leave these columns in the input file, but the transformation ignores them.  For the sample input file, these columns include:</w:t>
       </w:r>
     </w:p>
     <w:p>
@@ -3121,13 +3174,8 @@
         </w:numPr>
       </w:pPr>
       <w:r>
-        <w:t xml:space="preserve">Drugs At Sample </w:t>
-      </w:r>
-      <w:proofErr w:type="spellStart"/>
-      <w:r>
-        <w:t>Aquisition</w:t>
-      </w:r>
-      <w:proofErr w:type="spellEnd"/>
+        <w:t>Drugs At Sample Aquisition</w:t>
+      </w:r>
     </w:p>
     <w:sectPr>
       <w:pgSz w:w="12240" w:h="15840"/>

</xml_diff>

<commit_message>
Arm and Cohort Updates
Study_arm and cohort now have id properties in the data model.  These changes required updates to the transformation to ensure that the case output file uses these new id properties.
</commit_message>
<xml_diff>
--- a/UBC02/UBC02 Transformation Documentation.docx
+++ b/UBC02/UBC02 Transformation Documentation.docx
@@ -49,45 +49,7 @@
     </w:p>
     <w:p>
       <w:r>
-        <w:t xml:space="preserve">The transformations map the columns from the input files to </w:t>
-      </w:r>
-      <w:proofErr w:type="spellStart"/>
-      <w:proofErr w:type="gramStart"/>
-      <w:r>
-        <w:t>node.properties</w:t>
-      </w:r>
-      <w:proofErr w:type="spellEnd"/>
-      <w:proofErr w:type="gramEnd"/>
-      <w:r>
-        <w:t xml:space="preserve"> in the database.  Mappings can be one-to-one (i.e., one column in the input file maps to a single </w:t>
-      </w:r>
-      <w:proofErr w:type="spellStart"/>
-      <w:proofErr w:type="gramStart"/>
-      <w:r>
-        <w:t>node.property</w:t>
-      </w:r>
-      <w:proofErr w:type="spellEnd"/>
-      <w:proofErr w:type="gramEnd"/>
-      <w:r>
-        <w:t xml:space="preserve">), or many-to-one (i.e., two or more columns in the input file are concatenated to map to a single </w:t>
-      </w:r>
-      <w:proofErr w:type="spellStart"/>
-      <w:r>
-        <w:t>node.property</w:t>
-      </w:r>
-      <w:proofErr w:type="spellEnd"/>
-      <w:r>
-        <w:t xml:space="preserve">).  In addition some columns map the values in the input file to a set of accepted values in the database for the given </w:t>
-      </w:r>
-      <w:proofErr w:type="spellStart"/>
-      <w:proofErr w:type="gramStart"/>
-      <w:r>
-        <w:t>node.property</w:t>
-      </w:r>
-      <w:proofErr w:type="spellEnd"/>
-      <w:proofErr w:type="gramEnd"/>
-      <w:r>
-        <w:t>.</w:t>
+        <w:t>The transformations map the columns from the input files to node.properties in the database.  Mappings can be one-to-one (i.e., one column in the input file maps to a single node.property), or many-to-one (i.e., two or more columns in the input file are concatenated to map to a single node.property).  In addition some columns map the values in the input file to a set of accepted values in the database for the given node.property.</w:t>
       </w:r>
     </w:p>
     <w:p>
@@ -210,11 +172,9 @@
             <w:tcW w:w="1474" w:type="dxa"/>
           </w:tcPr>
           <w:p>
-            <w:proofErr w:type="spellStart"/>
             <w:r>
               <w:t>case_id</w:t>
             </w:r>
-            <w:proofErr w:type="spellEnd"/>
           </w:p>
         </w:tc>
         <w:tc>
@@ -255,11 +215,9 @@
             <w:tcW w:w="1474" w:type="dxa"/>
           </w:tcPr>
           <w:p>
-            <w:proofErr w:type="spellStart"/>
             <w:r>
               <w:t>patient_id</w:t>
             </w:r>
-            <w:proofErr w:type="spellEnd"/>
           </w:p>
         </w:tc>
         <w:tc>
@@ -423,11 +381,9 @@
             <w:tcW w:w="2680" w:type="dxa"/>
           </w:tcPr>
           <w:p>
-            <w:proofErr w:type="spellStart"/>
             <w:r>
               <w:t>patient_age_at_enrollment</w:t>
             </w:r>
-            <w:proofErr w:type="spellEnd"/>
           </w:p>
         </w:tc>
         <w:tc>
@@ -459,11 +415,9 @@
             <w:tcW w:w="2680" w:type="dxa"/>
           </w:tcPr>
           <w:p>
-            <w:proofErr w:type="spellStart"/>
             <w:r>
               <w:t>date_of_birth</w:t>
             </w:r>
-            <w:proofErr w:type="spellEnd"/>
           </w:p>
         </w:tc>
         <w:tc>
@@ -506,15 +460,7 @@
           </w:tcPr>
           <w:p>
             <w:r>
-              <w:t>Sex (</w:t>
-            </w:r>
-            <w:proofErr w:type="gramStart"/>
-            <w:r>
-              <w:t>M,F</w:t>
-            </w:r>
-            <w:proofErr w:type="gramEnd"/>
-            <w:r>
-              <w:t>,  or U)</w:t>
+              <w:t>Sex (M,F,  or U)</w:t>
             </w:r>
           </w:p>
         </w:tc>
@@ -571,11 +517,9 @@
             <w:tcW w:w="2680" w:type="dxa"/>
           </w:tcPr>
           <w:p>
-            <w:proofErr w:type="spellStart"/>
             <w:r>
               <w:t>neutered_indicator</w:t>
             </w:r>
-            <w:proofErr w:type="spellEnd"/>
           </w:p>
         </w:tc>
         <w:tc>
@@ -584,15 +528,7 @@
           </w:tcPr>
           <w:p>
             <w:r>
-              <w:t>Neutered Status Indicator (</w:t>
-            </w:r>
-            <w:proofErr w:type="gramStart"/>
-            <w:r>
-              <w:t>Y,N</w:t>
-            </w:r>
-            <w:proofErr w:type="gramEnd"/>
-            <w:r>
-              <w:t>, U)</w:t>
+              <w:t>Neutered Status Indicator (Y,N, U)</w:t>
             </w:r>
           </w:p>
         </w:tc>
@@ -711,11 +647,9 @@
             <w:tcW w:w="2482" w:type="dxa"/>
           </w:tcPr>
           <w:p>
-            <w:proofErr w:type="spellStart"/>
             <w:r>
               <w:t>disease_term</w:t>
             </w:r>
-            <w:proofErr w:type="spellEnd"/>
           </w:p>
         </w:tc>
         <w:tc>
@@ -747,11 +681,9 @@
             <w:tcW w:w="2482" w:type="dxa"/>
           </w:tcPr>
           <w:p>
-            <w:proofErr w:type="spellStart"/>
             <w:r>
               <w:t>primary_disease_site</w:t>
             </w:r>
-            <w:proofErr w:type="spellEnd"/>
           </w:p>
         </w:tc>
         <w:tc>
@@ -783,11 +715,9 @@
             <w:tcW w:w="2482" w:type="dxa"/>
           </w:tcPr>
           <w:p>
-            <w:proofErr w:type="spellStart"/>
             <w:r>
               <w:t>stage_of_disease</w:t>
             </w:r>
-            <w:proofErr w:type="spellEnd"/>
           </w:p>
         </w:tc>
         <w:tc>
@@ -819,11 +749,9 @@
             <w:tcW w:w="2482" w:type="dxa"/>
           </w:tcPr>
           <w:p>
-            <w:proofErr w:type="spellStart"/>
             <w:r>
               <w:t>date_of_diagnosis</w:t>
             </w:r>
-            <w:proofErr w:type="spellEnd"/>
           </w:p>
         </w:tc>
         <w:tc>
@@ -855,11 +783,9 @@
             <w:tcW w:w="2482" w:type="dxa"/>
           </w:tcPr>
           <w:p>
-            <w:proofErr w:type="spellStart"/>
             <w:r>
               <w:t>best_response</w:t>
             </w:r>
-            <w:proofErr w:type="spellEnd"/>
           </w:p>
         </w:tc>
         <w:tc>
@@ -891,11 +817,9 @@
             <w:tcW w:w="2482" w:type="dxa"/>
           </w:tcPr>
           <w:p>
-            <w:proofErr w:type="spellStart"/>
             <w:r>
               <w:t>treatment_data</w:t>
             </w:r>
-            <w:proofErr w:type="spellEnd"/>
           </w:p>
         </w:tc>
         <w:tc>
@@ -927,11 +851,9 @@
             <w:tcW w:w="2482" w:type="dxa"/>
           </w:tcPr>
           <w:p>
-            <w:proofErr w:type="spellStart"/>
             <w:r>
               <w:t>follow_up_data</w:t>
             </w:r>
-            <w:proofErr w:type="spellEnd"/>
           </w:p>
         </w:tc>
         <w:tc>
@@ -1007,11 +929,9 @@
             <w:tcW w:w="2482" w:type="dxa"/>
           </w:tcPr>
           <w:p>
-            <w:proofErr w:type="spellStart"/>
             <w:r>
               <w:t>concurrent_disease</w:t>
             </w:r>
-            <w:proofErr w:type="spellEnd"/>
           </w:p>
         </w:tc>
         <w:tc>
@@ -1053,11 +973,9 @@
             <w:tcW w:w="2482" w:type="dxa"/>
           </w:tcPr>
           <w:p>
-            <w:proofErr w:type="spellStart"/>
             <w:r>
               <w:t>concurrent_disease_type</w:t>
             </w:r>
-            <w:proofErr w:type="spellEnd"/>
           </w:p>
         </w:tc>
         <w:tc>
@@ -1195,11 +1113,9 @@
             <w:tcW w:w="2262" w:type="dxa"/>
           </w:tcPr>
           <w:p>
-            <w:proofErr w:type="spellStart"/>
             <w:r>
               <w:t>date_of_registration</w:t>
             </w:r>
-            <w:proofErr w:type="spellEnd"/>
           </w:p>
         </w:tc>
         <w:tc>
@@ -1231,11 +1147,9 @@
             <w:tcW w:w="2262" w:type="dxa"/>
           </w:tcPr>
           <w:p>
-            <w:proofErr w:type="spellStart"/>
             <w:r>
               <w:t>site_short_name</w:t>
             </w:r>
-            <w:proofErr w:type="spellEnd"/>
           </w:p>
         </w:tc>
         <w:tc>
@@ -1267,11 +1181,9 @@
             <w:tcW w:w="2262" w:type="dxa"/>
           </w:tcPr>
           <w:p>
-            <w:proofErr w:type="spellStart"/>
             <w:r>
               <w:t>cohort_description</w:t>
             </w:r>
-            <w:proofErr w:type="spellEnd"/>
           </w:p>
         </w:tc>
         <w:tc>
@@ -1319,15 +1231,8 @@
           </w:tcPr>
           <w:p>
             <w:r>
-              <w:t xml:space="preserve">High Risk </w:t>
-            </w:r>
-            <w:proofErr w:type="spellStart"/>
-            <w:proofErr w:type="gramStart"/>
-            <w:r>
-              <w:t>Breed;Luminal</w:t>
-            </w:r>
-            <w:proofErr w:type="spellEnd"/>
-            <w:proofErr w:type="gramEnd"/>
+              <w:t>High Risk Breed;Luminal</w:t>
+            </w:r>
           </w:p>
         </w:tc>
         <w:tc>
@@ -1360,15 +1265,8 @@
           </w:tcPr>
           <w:p>
             <w:r>
-              <w:t xml:space="preserve">High Risk </w:t>
-            </w:r>
-            <w:proofErr w:type="spellStart"/>
-            <w:proofErr w:type="gramStart"/>
-            <w:r>
-              <w:t>Breed;Basal</w:t>
-            </w:r>
-            <w:proofErr w:type="spellEnd"/>
-            <w:proofErr w:type="gramEnd"/>
+              <w:t>High Risk Breed;Basal</w:t>
+            </w:r>
           </w:p>
         </w:tc>
         <w:tc>
@@ -1401,15 +1299,8 @@
           </w:tcPr>
           <w:p>
             <w:r>
-              <w:t xml:space="preserve">Average Risk </w:t>
-            </w:r>
-            <w:proofErr w:type="spellStart"/>
-            <w:proofErr w:type="gramStart"/>
-            <w:r>
-              <w:t>Breed;Luminal</w:t>
-            </w:r>
-            <w:proofErr w:type="spellEnd"/>
-            <w:proofErr w:type="gramEnd"/>
+              <w:t>Average Risk Breed;Luminal</w:t>
+            </w:r>
           </w:p>
         </w:tc>
         <w:tc>
@@ -1442,15 +1333,8 @@
           </w:tcPr>
           <w:p>
             <w:r>
-              <w:t xml:space="preserve">Average Risk </w:t>
-            </w:r>
-            <w:proofErr w:type="spellStart"/>
-            <w:proofErr w:type="gramStart"/>
-            <w:r>
-              <w:t>Breed;Basal</w:t>
-            </w:r>
-            <w:proofErr w:type="spellEnd"/>
-            <w:proofErr w:type="gramEnd"/>
+              <w:t>Average Risk Breed;Basal</w:t>
+            </w:r>
           </w:p>
         </w:tc>
         <w:tc>
@@ -1483,17 +1367,7 @@
           </w:tcPr>
           <w:p>
             <w:r>
-              <w:t xml:space="preserve">Healthy </w:t>
-            </w:r>
-            <w:proofErr w:type="spellStart"/>
-            <w:proofErr w:type="gramStart"/>
-            <w:r>
-              <w:t>Controls;Healthy</w:t>
-            </w:r>
-            <w:proofErr w:type="spellEnd"/>
-            <w:proofErr w:type="gramEnd"/>
-            <w:r>
-              <w:t xml:space="preserve"> Controls</w:t>
+              <w:t>Healthy Controls;Healthy Controls</w:t>
             </w:r>
           </w:p>
         </w:tc>
@@ -1533,23 +1407,7 @@
         <w:t>study code</w:t>
       </w:r>
       <w:r>
-        <w:t xml:space="preserve">) or biobank registration nodes (these are the “biobank” ids and the “biobank” identifier).  The local registration nodes always have </w:t>
-      </w:r>
-      <w:proofErr w:type="spellStart"/>
-      <w:r>
-        <w:t>is_primary_id</w:t>
-      </w:r>
-      <w:proofErr w:type="spellEnd"/>
-      <w:r>
-        <w:t xml:space="preserve"> = Yes, whereas the biobank registration nodes always have </w:t>
-      </w:r>
-      <w:proofErr w:type="spellStart"/>
-      <w:r>
-        <w:t>is_primary_id</w:t>
-      </w:r>
-      <w:proofErr w:type="spellEnd"/>
-      <w:r>
-        <w:t xml:space="preserve"> = No.</w:t>
+        <w:t>) or biobank registration nodes (these are the “biobank” ids and the “biobank” identifier).</w:t>
       </w:r>
     </w:p>
     <w:p>
@@ -1656,11 +1514,9 @@
             <w:tcW w:w="2337" w:type="dxa"/>
           </w:tcPr>
           <w:p>
-            <w:proofErr w:type="spellStart"/>
             <w:r>
               <w:t>registration_id</w:t>
             </w:r>
-            <w:proofErr w:type="spellEnd"/>
           </w:p>
         </w:tc>
         <w:tc>
@@ -1692,11 +1548,9 @@
             <w:tcW w:w="2337" w:type="dxa"/>
           </w:tcPr>
           <w:p>
-            <w:proofErr w:type="spellStart"/>
             <w:r>
               <w:t>registration_origin</w:t>
             </w:r>
-            <w:proofErr w:type="spellEnd"/>
           </w:p>
         </w:tc>
         <w:tc>
@@ -1706,42 +1560,6 @@
           <w:p>
             <w:r>
               <w:t>Study Code</w:t>
-            </w:r>
-          </w:p>
-        </w:tc>
-        <w:tc>
-          <w:tcPr>
-            <w:tcW w:w="2338" w:type="dxa"/>
-          </w:tcPr>
-          <w:p/>
-        </w:tc>
-        <w:tc>
-          <w:tcPr>
-            <w:tcW w:w="2338" w:type="dxa"/>
-          </w:tcPr>
-          <w:p/>
-        </w:tc>
-      </w:tr>
-      <w:tr>
-        <w:tc>
-          <w:tcPr>
-            <w:tcW w:w="2337" w:type="dxa"/>
-          </w:tcPr>
-          <w:p>
-            <w:proofErr w:type="spellStart"/>
-            <w:r>
-              <w:t>is_primary_id</w:t>
-            </w:r>
-            <w:proofErr w:type="spellEnd"/>
-          </w:p>
-        </w:tc>
-        <w:tc>
-          <w:tcPr>
-            <w:tcW w:w="2337" w:type="dxa"/>
-          </w:tcPr>
-          <w:p>
-            <w:r>
-              <w:t>Yes</w:t>
             </w:r>
           </w:p>
         </w:tc>
@@ -1871,11 +1689,9 @@
             <w:tcW w:w="2337" w:type="dxa"/>
           </w:tcPr>
           <w:p>
-            <w:proofErr w:type="spellStart"/>
             <w:r>
               <w:t>registration_id</w:t>
             </w:r>
-            <w:proofErr w:type="spellEnd"/>
           </w:p>
         </w:tc>
         <w:tc>
@@ -1907,11 +1723,9 @@
             <w:tcW w:w="2337" w:type="dxa"/>
           </w:tcPr>
           <w:p>
-            <w:proofErr w:type="spellStart"/>
             <w:r>
               <w:t>registration_origin</w:t>
             </w:r>
-            <w:proofErr w:type="spellEnd"/>
           </w:p>
         </w:tc>
         <w:tc>
@@ -1921,42 +1735,6 @@
           <w:p>
             <w:r>
               <w:t>Alt Reg Origin</w:t>
-            </w:r>
-          </w:p>
-        </w:tc>
-        <w:tc>
-          <w:tcPr>
-            <w:tcW w:w="2338" w:type="dxa"/>
-          </w:tcPr>
-          <w:p/>
-        </w:tc>
-        <w:tc>
-          <w:tcPr>
-            <w:tcW w:w="2338" w:type="dxa"/>
-          </w:tcPr>
-          <w:p/>
-        </w:tc>
-      </w:tr>
-      <w:tr>
-        <w:tc>
-          <w:tcPr>
-            <w:tcW w:w="2337" w:type="dxa"/>
-          </w:tcPr>
-          <w:p>
-            <w:proofErr w:type="spellStart"/>
-            <w:r>
-              <w:t>is_primary_id</w:t>
-            </w:r>
-            <w:proofErr w:type="spellEnd"/>
-          </w:p>
-        </w:tc>
-        <w:tc>
-          <w:tcPr>
-            <w:tcW w:w="2337" w:type="dxa"/>
-          </w:tcPr>
-          <w:p>
-            <w:r>
-              <w:t>No</w:t>
             </w:r>
           </w:p>
         </w:tc>
@@ -2062,16 +1840,9 @@
             <w:tcW w:w="4675" w:type="dxa"/>
           </w:tcPr>
           <w:p>
-            <w:proofErr w:type="spellStart"/>
-            <w:proofErr w:type="gramStart"/>
-            <w:r>
-              <w:t>study.clinical</w:t>
-            </w:r>
-            <w:proofErr w:type="gramEnd"/>
-            <w:r>
-              <w:t>_study_designation</w:t>
-            </w:r>
-            <w:proofErr w:type="spellEnd"/>
+            <w:r>
+              <w:t>study.clinical_study_designation</w:t>
+            </w:r>
           </w:p>
         </w:tc>
         <w:tc>
@@ -2091,16 +1862,12 @@
             <w:tcW w:w="4675" w:type="dxa"/>
           </w:tcPr>
           <w:p>
-            <w:proofErr w:type="spellStart"/>
-            <w:proofErr w:type="gramStart"/>
-            <w:r>
-              <w:t>cohort.cohort</w:t>
-            </w:r>
-            <w:proofErr w:type="gramEnd"/>
-            <w:r>
-              <w:t>_description</w:t>
-            </w:r>
-            <w:proofErr w:type="spellEnd"/>
+            <w:r>
+              <w:t>cohort.cohort_</w:t>
+            </w:r>
+            <w:r>
+              <w:t>id</w:t>
+            </w:r>
           </w:p>
         </w:tc>
         <w:tc>
@@ -2109,15 +1876,13 @@
           </w:tcPr>
           <w:p>
             <w:r>
-              <w:t xml:space="preserve">refer to </w:t>
-            </w:r>
-            <w:proofErr w:type="spellStart"/>
-            <w:r>
-              <w:t>cohort_description</w:t>
-            </w:r>
-            <w:proofErr w:type="spellEnd"/>
-            <w:r>
-              <w:t xml:space="preserve"> in the Enrollment Node Mappings table above </w:t>
+              <w:t xml:space="preserve">Study Code + “-“ + </w:t>
+            </w:r>
+            <w:r>
+              <w:t>cohort_description (refer to Enrollment Node Mappings for details of this derived value)</w:t>
+            </w:r>
+            <w:r>
+              <w:t xml:space="preserve"> </w:t>
             </w:r>
           </w:p>
         </w:tc>
@@ -2128,11 +1893,12 @@
             <w:tcW w:w="4675" w:type="dxa"/>
           </w:tcPr>
           <w:p>
-            <w:proofErr w:type="spellStart"/>
             <w:r>
               <w:t>study_arm.arm</w:t>
             </w:r>
-            <w:proofErr w:type="spellEnd"/>
+            <w:r>
+              <w:t>_id</w:t>
+            </w:r>
           </w:p>
         </w:tc>
         <w:tc>
@@ -2141,6 +1907,9 @@
           </w:tcPr>
           <w:p>
             <w:r>
+              <w:t xml:space="preserve">Study Code + “-“ + </w:t>
+            </w:r>
+            <w:r>
               <w:t>Study Arm (Breed High Risk)</w:t>
             </w:r>
           </w:p>
@@ -2152,11 +1921,9 @@
             <w:tcW w:w="4675" w:type="dxa"/>
           </w:tcPr>
           <w:p>
-            <w:proofErr w:type="spellStart"/>
             <w:r>
               <w:t>enrollment_id</w:t>
             </w:r>
-            <w:proofErr w:type="spellEnd"/>
           </w:p>
         </w:tc>
         <w:tc>
@@ -2185,11 +1952,9 @@
             <w:tcW w:w="4675" w:type="dxa"/>
           </w:tcPr>
           <w:p>
-            <w:proofErr w:type="spellStart"/>
             <w:r>
               <w:t>diagnosis_id</w:t>
             </w:r>
-            <w:proofErr w:type="spellEnd"/>
           </w:p>
         </w:tc>
         <w:tc>
@@ -2439,14 +2204,12 @@
             <w:tcW w:w="2245" w:type="dxa"/>
           </w:tcPr>
           <w:p>
-            <w:proofErr w:type="spellStart"/>
             <w:r>
               <w:t>s</w:t>
             </w:r>
             <w:r>
               <w:t>ample_id</w:t>
             </w:r>
-            <w:proofErr w:type="spellEnd"/>
           </w:p>
         </w:tc>
         <w:tc>
@@ -2458,18 +2221,204 @@
               <w:t xml:space="preserve">Study Code </w:t>
             </w:r>
             <w:r>
-              <w:t>+ “</w:t>
-            </w:r>
-            <w:proofErr w:type="gramStart"/>
-            <w:r>
-              <w:t>-“ +</w:t>
-            </w:r>
-            <w:proofErr w:type="gramEnd"/>
+              <w:t xml:space="preserve">+ “-“ + </w:t>
+            </w:r>
+            <w:r>
+              <w:t>Sample ID</w:t>
+            </w:r>
+          </w:p>
+        </w:tc>
+        <w:tc>
+          <w:tcPr>
+            <w:tcW w:w="2520" w:type="dxa"/>
+          </w:tcPr>
+          <w:p/>
+        </w:tc>
+        <w:tc>
+          <w:tcPr>
+            <w:tcW w:w="1345" w:type="dxa"/>
+          </w:tcPr>
+          <w:p/>
+        </w:tc>
+      </w:tr>
+      <w:tr>
+        <w:tc>
+          <w:tcPr>
+            <w:tcW w:w="2245" w:type="dxa"/>
+          </w:tcPr>
+          <w:p>
+            <w:r>
+              <w:t>s</w:t>
+            </w:r>
+            <w:r>
+              <w:t>ample_site</w:t>
+            </w:r>
+          </w:p>
+        </w:tc>
+        <w:tc>
+          <w:tcPr>
+            <w:tcW w:w="3240" w:type="dxa"/>
+          </w:tcPr>
+          <w:p>
+            <w:r>
+              <w:t>Sample Site</w:t>
+            </w:r>
+          </w:p>
+        </w:tc>
+        <w:tc>
+          <w:tcPr>
+            <w:tcW w:w="2520" w:type="dxa"/>
+          </w:tcPr>
+          <w:p/>
+        </w:tc>
+        <w:tc>
+          <w:tcPr>
+            <w:tcW w:w="1345" w:type="dxa"/>
+          </w:tcPr>
+          <w:p/>
+        </w:tc>
+      </w:tr>
+      <w:tr>
+        <w:tc>
+          <w:tcPr>
+            <w:tcW w:w="2245" w:type="dxa"/>
+          </w:tcPr>
+          <w:p>
+            <w:r>
+              <w:t>physical_sample_type</w:t>
+            </w:r>
+          </w:p>
+        </w:tc>
+        <w:tc>
+          <w:tcPr>
+            <w:tcW w:w="3240" w:type="dxa"/>
+          </w:tcPr>
+          <w:p>
+            <w:r>
+              <w:t>Sample Type</w:t>
+            </w:r>
+          </w:p>
+        </w:tc>
+        <w:tc>
+          <w:tcPr>
+            <w:tcW w:w="2520" w:type="dxa"/>
+          </w:tcPr>
+          <w:p/>
+        </w:tc>
+        <w:tc>
+          <w:tcPr>
+            <w:tcW w:w="1345" w:type="dxa"/>
+          </w:tcPr>
+          <w:p/>
+        </w:tc>
+      </w:tr>
+      <w:tr>
+        <w:tc>
+          <w:tcPr>
+            <w:tcW w:w="2245" w:type="dxa"/>
+          </w:tcPr>
+          <w:p>
+            <w:r>
+              <w:t>g</w:t>
+            </w:r>
+            <w:r>
+              <w:t>eneral_sample_pathology</w:t>
+            </w:r>
+          </w:p>
+        </w:tc>
+        <w:tc>
+          <w:tcPr>
+            <w:tcW w:w="3240" w:type="dxa"/>
+          </w:tcPr>
+          <w:p>
+            <w:r>
+              <w:t>General Sample Pathology</w:t>
+            </w:r>
+          </w:p>
+        </w:tc>
+        <w:tc>
+          <w:tcPr>
+            <w:tcW w:w="2520" w:type="dxa"/>
+          </w:tcPr>
+          <w:p/>
+        </w:tc>
+        <w:tc>
+          <w:tcPr>
+            <w:tcW w:w="1345" w:type="dxa"/>
+          </w:tcPr>
+          <w:p/>
+        </w:tc>
+      </w:tr>
+      <w:tr>
+        <w:tc>
+          <w:tcPr>
+            <w:tcW w:w="2245" w:type="dxa"/>
+          </w:tcPr>
+          <w:p>
+            <w:r>
+              <w:t>t</w:t>
+            </w:r>
+            <w:r>
+              <w:t>umor_sample_origin</w:t>
+            </w:r>
+          </w:p>
+        </w:tc>
+        <w:tc>
+          <w:tcPr>
+            <w:tcW w:w="3240" w:type="dxa"/>
+          </w:tcPr>
+          <w:p>
+            <w:r>
+              <w:t>Tumor Sample Origin</w:t>
+            </w:r>
+          </w:p>
+        </w:tc>
+        <w:tc>
+          <w:tcPr>
+            <w:tcW w:w="2520" w:type="dxa"/>
+          </w:tcPr>
+          <w:p/>
+        </w:tc>
+        <w:tc>
+          <w:tcPr>
+            <w:tcW w:w="1345" w:type="dxa"/>
+          </w:tcPr>
+          <w:p/>
+        </w:tc>
+      </w:tr>
+      <w:tr>
+        <w:tc>
+          <w:tcPr>
+            <w:tcW w:w="2245" w:type="dxa"/>
+          </w:tcPr>
+          <w:p>
+            <w:r>
+              <w:t>summarized_sample_type</w:t>
+            </w:r>
+          </w:p>
+        </w:tc>
+        <w:tc>
+          <w:tcPr>
+            <w:tcW w:w="3240" w:type="dxa"/>
+          </w:tcPr>
+          <w:p>
+            <w:r>
+              <w:t>Sample Type</w:t>
+            </w:r>
+            <w:r>
+              <w:t xml:space="preserve"> + “;” + </w:t>
+            </w:r>
+            <w:r>
+              <w:t>General Sample Pathology</w:t>
+            </w:r>
             <w:r>
               <w:t xml:space="preserve"> </w:t>
             </w:r>
             <w:r>
-              <w:t>Sample ID</w:t>
+              <w:t xml:space="preserve">+ “;” + </w:t>
+            </w:r>
+            <w:r>
+              <w:t>Tumor Sample Origin</w:t>
             </w:r>
           </w:p>
         </w:tc>
@@ -2491,38 +2440,33 @@
           <w:tcPr>
             <w:tcW w:w="2245" w:type="dxa"/>
           </w:tcPr>
-          <w:p>
-            <w:proofErr w:type="spellStart"/>
-            <w:r>
-              <w:t>s</w:t>
-            </w:r>
-            <w:r>
-              <w:t>ample_site</w:t>
-            </w:r>
-            <w:proofErr w:type="spellEnd"/>
-          </w:p>
+          <w:p/>
         </w:tc>
         <w:tc>
           <w:tcPr>
             <w:tcW w:w="3240" w:type="dxa"/>
           </w:tcPr>
-          <w:p>
-            <w:r>
-              <w:t>Sample Site</w:t>
-            </w:r>
-          </w:p>
+          <w:p/>
         </w:tc>
         <w:tc>
           <w:tcPr>
             <w:tcW w:w="2520" w:type="dxa"/>
           </w:tcPr>
-          <w:p/>
+          <w:p>
+            <w:r>
+              <w:t>Tissue;Normal;Not Applicable</w:t>
+            </w:r>
+          </w:p>
         </w:tc>
         <w:tc>
           <w:tcPr>
             <w:tcW w:w="1345" w:type="dxa"/>
           </w:tcPr>
-          <w:p/>
+          <w:p>
+            <w:r>
+              <w:t>Normal Tissue</w:t>
+            </w:r>
+          </w:p>
         </w:tc>
       </w:tr>
       <w:tr>
@@ -2530,35 +2474,33 @@
           <w:tcPr>
             <w:tcW w:w="2245" w:type="dxa"/>
           </w:tcPr>
-          <w:p>
-            <w:proofErr w:type="spellStart"/>
-            <w:r>
-              <w:t>physical_sample_type</w:t>
-            </w:r>
-            <w:proofErr w:type="spellEnd"/>
-          </w:p>
+          <w:p/>
         </w:tc>
         <w:tc>
           <w:tcPr>
             <w:tcW w:w="3240" w:type="dxa"/>
           </w:tcPr>
-          <w:p>
-            <w:r>
-              <w:t>Sample Type</w:t>
-            </w:r>
-          </w:p>
+          <w:p/>
         </w:tc>
         <w:tc>
           <w:tcPr>
             <w:tcW w:w="2520" w:type="dxa"/>
           </w:tcPr>
-          <w:p/>
+          <w:p>
+            <w:r>
+              <w:t>Tissue;Malignant;Primary</w:t>
+            </w:r>
+          </w:p>
         </w:tc>
         <w:tc>
           <w:tcPr>
             <w:tcW w:w="1345" w:type="dxa"/>
           </w:tcPr>
-          <w:p/>
+          <w:p>
+            <w:r>
+              <w:t>Primary Malignant Tumor Tissue</w:t>
+            </w:r>
+          </w:p>
         </w:tc>
       </w:tr>
       <w:tr>
@@ -2567,14 +2509,9 @@
             <w:tcW w:w="2245" w:type="dxa"/>
           </w:tcPr>
           <w:p>
-            <w:proofErr w:type="spellStart"/>
-            <w:r>
-              <w:t>g</w:t>
-            </w:r>
-            <w:r>
-              <w:t>eneral_sample_pathology</w:t>
-            </w:r>
-            <w:proofErr w:type="spellEnd"/>
+            <w:r>
+              <w:t>specific_sample_pathology</w:t>
+            </w:r>
           </w:p>
         </w:tc>
         <w:tc>
@@ -2583,7 +2520,7 @@
           </w:tcPr>
           <w:p>
             <w:r>
-              <w:t>General Sample Pathology</w:t>
+              <w:t>Specific Sample Pathology</w:t>
             </w:r>
           </w:p>
         </w:tc>
@@ -2606,14 +2543,9 @@
             <w:tcW w:w="2245" w:type="dxa"/>
           </w:tcPr>
           <w:p>
-            <w:proofErr w:type="spellStart"/>
-            <w:r>
-              <w:t>t</w:t>
-            </w:r>
-            <w:r>
-              <w:t>umor_sample_origin</w:t>
-            </w:r>
-            <w:proofErr w:type="spellEnd"/>
+            <w:r>
+              <w:t>date_of_sample_collection</w:t>
+            </w:r>
           </w:p>
         </w:tc>
         <w:tc>
@@ -2622,7 +2554,7 @@
           </w:tcPr>
           <w:p>
             <w:r>
-              <w:t>Tumor Sample Origin</w:t>
+              <w:t>Sample Collection Date</w:t>
             </w:r>
           </w:p>
         </w:tc>
@@ -2645,11 +2577,9 @@
             <w:tcW w:w="2245" w:type="dxa"/>
           </w:tcPr>
           <w:p>
-            <w:proofErr w:type="spellStart"/>
-            <w:r>
-              <w:t>summarized_sample_type</w:t>
-            </w:r>
-            <w:proofErr w:type="spellEnd"/>
+            <w:r>
+              <w:t>sample_chronology</w:t>
+            </w:r>
           </w:p>
         </w:tc>
         <w:tc>
@@ -2658,22 +2588,13 @@
           </w:tcPr>
           <w:p>
             <w:r>
-              <w:t>Sample Type</w:t>
-            </w:r>
-            <w:r>
-              <w:t xml:space="preserve"> + “;” + </w:t>
-            </w:r>
-            <w:r>
-              <w:t>General Sample Pathology</w:t>
-            </w:r>
-            <w:r>
-              <w:t xml:space="preserve"> </w:t>
-            </w:r>
-            <w:r>
-              <w:t xml:space="preserve">+ “;” + </w:t>
-            </w:r>
-            <w:r>
-              <w:t>Tumor Sample Origin</w:t>
+              <w:t>Sample A</w:t>
+            </w:r>
+            <w:r>
+              <w:t>c</w:t>
+            </w:r>
+            <w:r>
+              <w:t>quisition Timing</w:t>
             </w:r>
           </w:p>
         </w:tc>
@@ -2695,43 +2616,33 @@
           <w:tcPr>
             <w:tcW w:w="2245" w:type="dxa"/>
           </w:tcPr>
-          <w:p/>
+          <w:p>
+            <w:r>
+              <w:t>necropsy_sample</w:t>
+            </w:r>
+          </w:p>
         </w:tc>
         <w:tc>
           <w:tcPr>
             <w:tcW w:w="3240" w:type="dxa"/>
           </w:tcPr>
-          <w:p/>
+          <w:p>
+            <w:r>
+              <w:t>Necropsy (Sample Collected at Necropsy)</w:t>
+            </w:r>
+          </w:p>
         </w:tc>
         <w:tc>
           <w:tcPr>
             <w:tcW w:w="2520" w:type="dxa"/>
           </w:tcPr>
-          <w:p>
-            <w:proofErr w:type="spellStart"/>
-            <w:proofErr w:type="gramStart"/>
-            <w:r>
-              <w:t>Tissue;Normal</w:t>
-            </w:r>
-            <w:proofErr w:type="gramEnd"/>
-            <w:r>
-              <w:t>;Not</w:t>
-            </w:r>
-            <w:proofErr w:type="spellEnd"/>
-            <w:r>
-              <w:t xml:space="preserve"> Applicable</w:t>
-            </w:r>
-          </w:p>
+          <w:p/>
         </w:tc>
         <w:tc>
           <w:tcPr>
             <w:tcW w:w="1345" w:type="dxa"/>
           </w:tcPr>
-          <w:p>
-            <w:r>
-              <w:t>Normal Tissue</w:t>
-            </w:r>
-          </w:p>
+          <w:p/>
         </w:tc>
       </w:tr>
       <w:tr>
@@ -2739,40 +2650,33 @@
           <w:tcPr>
             <w:tcW w:w="2245" w:type="dxa"/>
           </w:tcPr>
-          <w:p/>
+          <w:p>
+            <w:r>
+              <w:t>percentage_tumor</w:t>
+            </w:r>
+          </w:p>
         </w:tc>
         <w:tc>
           <w:tcPr>
             <w:tcW w:w="3240" w:type="dxa"/>
           </w:tcPr>
-          <w:p/>
+          <w:p>
+            <w:r>
+              <w:t>Percent Tumor</w:t>
+            </w:r>
+          </w:p>
         </w:tc>
         <w:tc>
           <w:tcPr>
             <w:tcW w:w="2520" w:type="dxa"/>
           </w:tcPr>
-          <w:p>
-            <w:proofErr w:type="spellStart"/>
-            <w:proofErr w:type="gramStart"/>
-            <w:r>
-              <w:t>Tissue;Malignant</w:t>
-            </w:r>
-            <w:proofErr w:type="gramEnd"/>
-            <w:r>
-              <w:t>;Primary</w:t>
-            </w:r>
-            <w:proofErr w:type="spellEnd"/>
-          </w:p>
+          <w:p/>
         </w:tc>
         <w:tc>
           <w:tcPr>
             <w:tcW w:w="1345" w:type="dxa"/>
           </w:tcPr>
-          <w:p>
-            <w:r>
-              <w:t>Primary Malignant Tumor Tissue</w:t>
-            </w:r>
-          </w:p>
+          <w:p/>
         </w:tc>
       </w:tr>
       <w:tr>
@@ -2781,11 +2685,9 @@
             <w:tcW w:w="2245" w:type="dxa"/>
           </w:tcPr>
           <w:p>
-            <w:proofErr w:type="spellStart"/>
-            <w:r>
-              <w:t>specific_sample_pathology</w:t>
-            </w:r>
-            <w:proofErr w:type="spellEnd"/>
+            <w:r>
+              <w:t>tumor_grade</w:t>
+            </w:r>
           </w:p>
         </w:tc>
         <w:tc>
@@ -2794,7 +2696,7 @@
           </w:tcPr>
           <w:p>
             <w:r>
-              <w:t>Specific Sample Pathology</w:t>
+              <w:t>Grade (1-4 With 4 Being Highest Grade)</w:t>
             </w:r>
           </w:p>
         </w:tc>
@@ -2817,197 +2719,9 @@
             <w:tcW w:w="2245" w:type="dxa"/>
           </w:tcPr>
           <w:p>
-            <w:proofErr w:type="spellStart"/>
-            <w:r>
-              <w:t>date_of_sample_collection</w:t>
-            </w:r>
-            <w:proofErr w:type="spellEnd"/>
-          </w:p>
-        </w:tc>
-        <w:tc>
-          <w:tcPr>
-            <w:tcW w:w="3240" w:type="dxa"/>
-          </w:tcPr>
-          <w:p>
-            <w:r>
-              <w:t>Sample Collection Date</w:t>
-            </w:r>
-          </w:p>
-        </w:tc>
-        <w:tc>
-          <w:tcPr>
-            <w:tcW w:w="2520" w:type="dxa"/>
-          </w:tcPr>
-          <w:p/>
-        </w:tc>
-        <w:tc>
-          <w:tcPr>
-            <w:tcW w:w="1345" w:type="dxa"/>
-          </w:tcPr>
-          <w:p/>
-        </w:tc>
-      </w:tr>
-      <w:tr>
-        <w:tc>
-          <w:tcPr>
-            <w:tcW w:w="2245" w:type="dxa"/>
-          </w:tcPr>
-          <w:p>
-            <w:proofErr w:type="spellStart"/>
-            <w:r>
-              <w:t>sample_chronology</w:t>
-            </w:r>
-            <w:proofErr w:type="spellEnd"/>
-          </w:p>
-        </w:tc>
-        <w:tc>
-          <w:tcPr>
-            <w:tcW w:w="3240" w:type="dxa"/>
-          </w:tcPr>
-          <w:p>
-            <w:r>
-              <w:t>Sample A</w:t>
-            </w:r>
-            <w:r>
-              <w:t>c</w:t>
-            </w:r>
-            <w:r>
-              <w:t>quisition Timing</w:t>
-            </w:r>
-          </w:p>
-        </w:tc>
-        <w:tc>
-          <w:tcPr>
-            <w:tcW w:w="2520" w:type="dxa"/>
-          </w:tcPr>
-          <w:p/>
-        </w:tc>
-        <w:tc>
-          <w:tcPr>
-            <w:tcW w:w="1345" w:type="dxa"/>
-          </w:tcPr>
-          <w:p/>
-        </w:tc>
-      </w:tr>
-      <w:tr>
-        <w:tc>
-          <w:tcPr>
-            <w:tcW w:w="2245" w:type="dxa"/>
-          </w:tcPr>
-          <w:p>
-            <w:proofErr w:type="spellStart"/>
-            <w:r>
-              <w:t>necropsy_sample</w:t>
-            </w:r>
-            <w:proofErr w:type="spellEnd"/>
-          </w:p>
-        </w:tc>
-        <w:tc>
-          <w:tcPr>
-            <w:tcW w:w="3240" w:type="dxa"/>
-          </w:tcPr>
-          <w:p>
-            <w:r>
-              <w:t>Necropsy (Sample Collected at Necropsy)</w:t>
-            </w:r>
-          </w:p>
-        </w:tc>
-        <w:tc>
-          <w:tcPr>
-            <w:tcW w:w="2520" w:type="dxa"/>
-          </w:tcPr>
-          <w:p/>
-        </w:tc>
-        <w:tc>
-          <w:tcPr>
-            <w:tcW w:w="1345" w:type="dxa"/>
-          </w:tcPr>
-          <w:p/>
-        </w:tc>
-      </w:tr>
-      <w:tr>
-        <w:tc>
-          <w:tcPr>
-            <w:tcW w:w="2245" w:type="dxa"/>
-          </w:tcPr>
-          <w:p>
-            <w:proofErr w:type="spellStart"/>
-            <w:r>
-              <w:t>percentage_tumor</w:t>
-            </w:r>
-            <w:proofErr w:type="spellEnd"/>
-          </w:p>
-        </w:tc>
-        <w:tc>
-          <w:tcPr>
-            <w:tcW w:w="3240" w:type="dxa"/>
-          </w:tcPr>
-          <w:p>
-            <w:r>
-              <w:t>Percent Tumor</w:t>
-            </w:r>
-          </w:p>
-        </w:tc>
-        <w:tc>
-          <w:tcPr>
-            <w:tcW w:w="2520" w:type="dxa"/>
-          </w:tcPr>
-          <w:p/>
-        </w:tc>
-        <w:tc>
-          <w:tcPr>
-            <w:tcW w:w="1345" w:type="dxa"/>
-          </w:tcPr>
-          <w:p/>
-        </w:tc>
-      </w:tr>
-      <w:tr>
-        <w:tc>
-          <w:tcPr>
-            <w:tcW w:w="2245" w:type="dxa"/>
-          </w:tcPr>
-          <w:p>
-            <w:proofErr w:type="spellStart"/>
-            <w:r>
-              <w:t>tumor_grade</w:t>
-            </w:r>
-            <w:proofErr w:type="spellEnd"/>
-          </w:p>
-        </w:tc>
-        <w:tc>
-          <w:tcPr>
-            <w:tcW w:w="3240" w:type="dxa"/>
-          </w:tcPr>
-          <w:p>
-            <w:r>
-              <w:t>Grade (1-4 With 4 Being Highest Grade)</w:t>
-            </w:r>
-          </w:p>
-        </w:tc>
-        <w:tc>
-          <w:tcPr>
-            <w:tcW w:w="2520" w:type="dxa"/>
-          </w:tcPr>
-          <w:p/>
-        </w:tc>
-        <w:tc>
-          <w:tcPr>
-            <w:tcW w:w="1345" w:type="dxa"/>
-          </w:tcPr>
-          <w:p/>
-        </w:tc>
-      </w:tr>
-      <w:tr>
-        <w:tc>
-          <w:tcPr>
-            <w:tcW w:w="2245" w:type="dxa"/>
-          </w:tcPr>
-          <w:p>
-            <w:proofErr w:type="spellStart"/>
             <w:r>
               <w:t>sample_preservation</w:t>
             </w:r>
-            <w:proofErr w:type="spellEnd"/>
           </w:p>
         </w:tc>
         <w:tc>
@@ -3118,16 +2832,9 @@
             <w:tcW w:w="4675" w:type="dxa"/>
           </w:tcPr>
           <w:p>
-            <w:proofErr w:type="spellStart"/>
-            <w:proofErr w:type="gramStart"/>
-            <w:r>
-              <w:t>case.case</w:t>
-            </w:r>
-            <w:proofErr w:type="gramEnd"/>
-            <w:r>
-              <w:t>_id</w:t>
-            </w:r>
-            <w:proofErr w:type="spellEnd"/>
+            <w:r>
+              <w:t>case.case_id</w:t>
+            </w:r>
           </w:p>
         </w:tc>
         <w:tc>

</xml_diff>